<commit_message>
small update to server setup manual specifying to use developer edition of MSSQL
</commit_message>
<xml_diff>
--- a/Documentation/ServerSetupManual.docx
+++ b/Documentation/ServerSetupManual.docx
@@ -394,7 +394,7 @@
           <w:sz w:val="32"/>
           <w:szCs w:val="32"/>
         </w:rPr>
-        <w:t>March 13, 2025</w:t>
+        <w:t>March 20, 2025</w:t>
       </w:r>
       <w:r>
         <w:rPr>
@@ -1047,36 +1047,9 @@
           <w:sz w:val="24"/>
           <w:szCs w:val="24"/>
         </w:rPr>
-        <w:t>NBCC PharmTech System!</w:t>
-      </w:r>
-      <w:r>
-        <w:rPr>
-          <w:sz w:val="24"/>
-          <w:szCs w:val="24"/>
-        </w:rPr>
-        <w:t xml:space="preserve"> This </w:t>
-      </w:r>
-      <w:r>
-        <w:rPr>
-          <w:sz w:val="24"/>
-          <w:szCs w:val="24"/>
-        </w:rPr>
-        <w:t xml:space="preserve">server setup guide </w:t>
-      </w:r>
-      <w:r>
-        <w:rPr>
-          <w:sz w:val="24"/>
-          <w:szCs w:val="24"/>
-        </w:rPr>
-        <w:t>is designed to help you</w:t>
-      </w:r>
-      <w:r>
-        <w:rPr>
-          <w:sz w:val="24"/>
-          <w:szCs w:val="24"/>
-        </w:rPr>
-        <w:t xml:space="preserve"> configure and modify the </w:t>
-      </w:r>
+        <w:t xml:space="preserve">NBCC </w:t>
+      </w:r>
+      <w:proofErr w:type="spellStart"/>
       <w:r>
         <w:rPr>
           <w:b/>
@@ -1086,6 +1059,55 @@
         </w:rPr>
         <w:t>PharmTech</w:t>
       </w:r>
+      <w:proofErr w:type="spellEnd"/>
+      <w:r>
+        <w:rPr>
+          <w:b/>
+          <w:bCs/>
+          <w:sz w:val="24"/>
+          <w:szCs w:val="24"/>
+        </w:rPr>
+        <w:t xml:space="preserve"> System!</w:t>
+      </w:r>
+      <w:r>
+        <w:rPr>
+          <w:sz w:val="24"/>
+          <w:szCs w:val="24"/>
+        </w:rPr>
+        <w:t xml:space="preserve"> This </w:t>
+      </w:r>
+      <w:r>
+        <w:rPr>
+          <w:sz w:val="24"/>
+          <w:szCs w:val="24"/>
+        </w:rPr>
+        <w:t xml:space="preserve">server setup guide </w:t>
+      </w:r>
+      <w:r>
+        <w:rPr>
+          <w:sz w:val="24"/>
+          <w:szCs w:val="24"/>
+        </w:rPr>
+        <w:t>is designed to help you</w:t>
+      </w:r>
+      <w:r>
+        <w:rPr>
+          <w:sz w:val="24"/>
+          <w:szCs w:val="24"/>
+        </w:rPr>
+        <w:t xml:space="preserve"> configure and modify the </w:t>
+      </w:r>
+      <w:proofErr w:type="spellStart"/>
+      <w:r>
+        <w:rPr>
+          <w:b/>
+          <w:bCs/>
+          <w:sz w:val="24"/>
+          <w:szCs w:val="24"/>
+        </w:rPr>
+        <w:t>PharmTech</w:t>
+      </w:r>
+      <w:proofErr w:type="spellEnd"/>
       <w:r>
         <w:rPr>
           <w:sz w:val="24"/>
@@ -1643,7 +1665,23 @@
           <w:sz w:val="24"/>
           <w:szCs w:val="24"/>
         </w:rPr>
-        <w:t>Once downloaded, run the installer and follow the instructions, making sure that npm package manage</w:t>
+        <w:t xml:space="preserve">Once downloaded, run the installer and follow the instructions, making sure that </w:t>
+      </w:r>
+      <w:proofErr w:type="spellStart"/>
+      <w:r>
+        <w:rPr>
+          <w:sz w:val="24"/>
+          <w:szCs w:val="24"/>
+        </w:rPr>
+        <w:t>npm</w:t>
+      </w:r>
+      <w:proofErr w:type="spellEnd"/>
+      <w:r>
+        <w:rPr>
+          <w:sz w:val="24"/>
+          <w:szCs w:val="24"/>
+        </w:rPr>
+        <w:t xml:space="preserve"> package manage</w:t>
       </w:r>
       <w:r>
         <w:rPr>
@@ -1824,7 +1862,23 @@
           <w:sz w:val="24"/>
           <w:szCs w:val="24"/>
         </w:rPr>
-        <w:t>Then open a visual studio code terminal to verify npm is installed by pressing CTRL+SHIFT+`</w:t>
+        <w:t xml:space="preserve">Then open a visual studio code terminal to verify </w:t>
+      </w:r>
+      <w:proofErr w:type="spellStart"/>
+      <w:r>
+        <w:rPr>
+          <w:sz w:val="24"/>
+          <w:szCs w:val="24"/>
+        </w:rPr>
+        <w:t>npm</w:t>
+      </w:r>
+      <w:proofErr w:type="spellEnd"/>
+      <w:r>
+        <w:rPr>
+          <w:sz w:val="24"/>
+          <w:szCs w:val="24"/>
+        </w:rPr>
+        <w:t xml:space="preserve"> is installed by pressing CTRL+SHIFT+`</w:t>
       </w:r>
     </w:p>
     <w:p>
@@ -1844,7 +1898,55 @@
           <w:sz w:val="24"/>
           <w:szCs w:val="24"/>
         </w:rPr>
-        <w:t>Once open, enter “npm -v” to check if npm is installed, if it is installed it will display the npm version like below</w:t>
+        <w:t>Once open, enter “</w:t>
+      </w:r>
+      <w:proofErr w:type="spellStart"/>
+      <w:r>
+        <w:rPr>
+          <w:sz w:val="24"/>
+          <w:szCs w:val="24"/>
+        </w:rPr>
+        <w:t>npm</w:t>
+      </w:r>
+      <w:proofErr w:type="spellEnd"/>
+      <w:r>
+        <w:rPr>
+          <w:sz w:val="24"/>
+          <w:szCs w:val="24"/>
+        </w:rPr>
+        <w:t xml:space="preserve"> -v” to check if </w:t>
+      </w:r>
+      <w:proofErr w:type="spellStart"/>
+      <w:r>
+        <w:rPr>
+          <w:sz w:val="24"/>
+          <w:szCs w:val="24"/>
+        </w:rPr>
+        <w:t>npm</w:t>
+      </w:r>
+      <w:proofErr w:type="spellEnd"/>
+      <w:r>
+        <w:rPr>
+          <w:sz w:val="24"/>
+          <w:szCs w:val="24"/>
+        </w:rPr>
+        <w:t xml:space="preserve"> is installed, if it is installed it will display the </w:t>
+      </w:r>
+      <w:proofErr w:type="spellStart"/>
+      <w:r>
+        <w:rPr>
+          <w:sz w:val="24"/>
+          <w:szCs w:val="24"/>
+        </w:rPr>
+        <w:t>npm</w:t>
+      </w:r>
+      <w:proofErr w:type="spellEnd"/>
+      <w:r>
+        <w:rPr>
+          <w:sz w:val="24"/>
+          <w:szCs w:val="24"/>
+        </w:rPr>
+        <w:t xml:space="preserve"> version like below</w:t>
       </w:r>
     </w:p>
     <w:p>
@@ -2795,7 +2897,23 @@
           <w:sz w:val="24"/>
           <w:szCs w:val="24"/>
         </w:rPr>
-        <w:t>, you should see a menu like below, ensure “VITE_BackendIP” is set to “pharmtech.nbcc.ca” like below</w:t>
+        <w:t>, you should see a menu like below, ensure “</w:t>
+      </w:r>
+      <w:proofErr w:type="spellStart"/>
+      <w:r>
+        <w:rPr>
+          <w:sz w:val="24"/>
+          <w:szCs w:val="24"/>
+        </w:rPr>
+        <w:t>VITE_BackendIP</w:t>
+      </w:r>
+      <w:proofErr w:type="spellEnd"/>
+      <w:r>
+        <w:rPr>
+          <w:sz w:val="24"/>
+          <w:szCs w:val="24"/>
+        </w:rPr>
+        <w:t>” is set to “pharmtech.nbcc.ca” like below</w:t>
       </w:r>
     </w:p>
     <w:p>
@@ -2886,7 +3004,23 @@
           <w:sz w:val="24"/>
           <w:szCs w:val="24"/>
         </w:rPr>
-        <w:t xml:space="preserve"> “npm run build”: if everything works you should get a result </w:t>
+        <w:t xml:space="preserve"> “</w:t>
+      </w:r>
+      <w:proofErr w:type="spellStart"/>
+      <w:r>
+        <w:rPr>
+          <w:sz w:val="24"/>
+          <w:szCs w:val="24"/>
+        </w:rPr>
+        <w:t>npm</w:t>
+      </w:r>
+      <w:proofErr w:type="spellEnd"/>
+      <w:r>
+        <w:rPr>
+          <w:sz w:val="24"/>
+          <w:szCs w:val="24"/>
+        </w:rPr>
+        <w:t xml:space="preserve"> run build”: if everything works you should get a result </w:t>
       </w:r>
       <w:r>
         <w:rPr>
@@ -2931,7 +3065,27 @@
           <w:sz w:val="24"/>
           <w:szCs w:val="24"/>
         </w:rPr>
-        <w:t xml:space="preserve"> You may need to run “npm install” before running the command above</w:t>
+        <w:t xml:space="preserve"> You may need to run “</w:t>
+      </w:r>
+      <w:proofErr w:type="spellStart"/>
+      <w:r>
+        <w:rPr>
+          <w:i/>
+          <w:iCs/>
+          <w:sz w:val="24"/>
+          <w:szCs w:val="24"/>
+        </w:rPr>
+        <w:t>npm</w:t>
+      </w:r>
+      <w:proofErr w:type="spellEnd"/>
+      <w:r>
+        <w:rPr>
+          <w:i/>
+          <w:iCs/>
+          <w:sz w:val="24"/>
+          <w:szCs w:val="24"/>
+        </w:rPr>
+        <w:t xml:space="preserve"> install” before running the command above</w:t>
       </w:r>
     </w:p>
     <w:p>
@@ -3106,7 +3260,23 @@
           <w:szCs w:val="24"/>
         </w:rPr>
         <w:lastRenderedPageBreak/>
-        <w:t>Next, navigate to the dist folder inside of file explorer</w:t>
+        <w:t xml:space="preserve">Next, navigate to the </w:t>
+      </w:r>
+      <w:proofErr w:type="spellStart"/>
+      <w:r>
+        <w:rPr>
+          <w:sz w:val="24"/>
+          <w:szCs w:val="24"/>
+        </w:rPr>
+        <w:t>dist</w:t>
+      </w:r>
+      <w:proofErr w:type="spellEnd"/>
+      <w:r>
+        <w:rPr>
+          <w:sz w:val="24"/>
+          <w:szCs w:val="24"/>
+        </w:rPr>
+        <w:t xml:space="preserve"> folder inside of file explorer</w:t>
       </w:r>
     </w:p>
     <w:p>
@@ -3211,14 +3381,55 @@
           <w:sz w:val="24"/>
           <w:szCs w:val="24"/>
         </w:rPr>
-        <w:t>C:\inetpub\wwwroot\</w:t>
-      </w:r>
-      <w:r>
-        <w:rPr>
-          <w:sz w:val="24"/>
-          <w:szCs w:val="24"/>
-        </w:rPr>
-        <w:t>NameOfFrontEndFolder”</w:t>
+        <w:t>C:\</w:t>
+      </w:r>
+      <w:proofErr w:type="spellStart"/>
+      <w:r>
+        <w:rPr>
+          <w:sz w:val="24"/>
+          <w:szCs w:val="24"/>
+        </w:rPr>
+        <w:t>inetpub</w:t>
+      </w:r>
+      <w:proofErr w:type="spellEnd"/>
+      <w:r>
+        <w:rPr>
+          <w:sz w:val="24"/>
+          <w:szCs w:val="24"/>
+        </w:rPr>
+        <w:t>\</w:t>
+      </w:r>
+      <w:proofErr w:type="spellStart"/>
+      <w:r>
+        <w:rPr>
+          <w:sz w:val="24"/>
+          <w:szCs w:val="24"/>
+        </w:rPr>
+        <w:t>wwwroot</w:t>
+      </w:r>
+      <w:proofErr w:type="spellEnd"/>
+      <w:r>
+        <w:rPr>
+          <w:sz w:val="24"/>
+          <w:szCs w:val="24"/>
+        </w:rPr>
+        <w:t>\</w:t>
+      </w:r>
+      <w:proofErr w:type="spellStart"/>
+      <w:r>
+        <w:rPr>
+          <w:sz w:val="24"/>
+          <w:szCs w:val="24"/>
+        </w:rPr>
+        <w:t>NameOfFrontEndFolder</w:t>
+      </w:r>
+      <w:proofErr w:type="spellEnd"/>
+      <w:r>
+        <w:rPr>
+          <w:sz w:val="24"/>
+          <w:szCs w:val="24"/>
+        </w:rPr>
+        <w:t>”</w:t>
       </w:r>
       <w:r>
         <w:rPr>
@@ -3265,7 +3476,27 @@
           <w:sz w:val="24"/>
           <w:szCs w:val="24"/>
         </w:rPr>
-        <w:t xml:space="preserve"> web.config may not be there at first, IIS will create it once it is configured</w:t>
+        <w:t xml:space="preserve"> </w:t>
+      </w:r>
+      <w:proofErr w:type="spellStart"/>
+      <w:r>
+        <w:rPr>
+          <w:i/>
+          <w:iCs/>
+          <w:sz w:val="24"/>
+          <w:szCs w:val="24"/>
+        </w:rPr>
+        <w:t>web.config</w:t>
+      </w:r>
+      <w:proofErr w:type="spellEnd"/>
+      <w:r>
+        <w:rPr>
+          <w:i/>
+          <w:iCs/>
+          <w:sz w:val="24"/>
+          <w:szCs w:val="24"/>
+        </w:rPr>
+        <w:t xml:space="preserve"> may not be there at first, IIS will create it once it is configured</w:t>
       </w:r>
       <w:r>
         <w:rPr>
@@ -3535,7 +3766,23 @@
           <w:sz w:val="24"/>
           <w:szCs w:val="24"/>
         </w:rPr>
-        <w:t>Open the .sln file, in the picture above it is named, “PharmPracticumBackend.sln”</w:t>
+        <w:t>Open the .</w:t>
+      </w:r>
+      <w:proofErr w:type="spellStart"/>
+      <w:r>
+        <w:rPr>
+          <w:sz w:val="24"/>
+          <w:szCs w:val="24"/>
+        </w:rPr>
+        <w:t>sln</w:t>
+      </w:r>
+      <w:proofErr w:type="spellEnd"/>
+      <w:r>
+        <w:rPr>
+          <w:sz w:val="24"/>
+          <w:szCs w:val="24"/>
+        </w:rPr>
+        <w:t xml:space="preserve"> file, in the picture above it is named, “PharmPracticumBackend.sln”</w:t>
       </w:r>
     </w:p>
     <w:p>
@@ -3800,12 +4047,21 @@
         </w:rPr>
         <w:t xml:space="preserve"> a </w:t>
       </w:r>
-      <w:r>
-        <w:rPr>
-          <w:sz w:val="24"/>
-          <w:szCs w:val="24"/>
-        </w:rPr>
-        <w:t xml:space="preserve">FolderProfile, skip to step </w:t>
+      <w:proofErr w:type="spellStart"/>
+      <w:r>
+        <w:rPr>
+          <w:sz w:val="24"/>
+          <w:szCs w:val="24"/>
+        </w:rPr>
+        <w:t>FolderProfile</w:t>
+      </w:r>
+      <w:proofErr w:type="spellEnd"/>
+      <w:r>
+        <w:rPr>
+          <w:sz w:val="24"/>
+          <w:szCs w:val="24"/>
+        </w:rPr>
+        <w:t xml:space="preserve">, skip to step </w:t>
       </w:r>
       <w:r>
         <w:rPr>
@@ -4295,7 +4551,47 @@
           <w:sz w:val="24"/>
           <w:szCs w:val="24"/>
         </w:rPr>
-        <w:t>“C:\inetpub\wwwroot\NameOf</w:t>
+        <w:t>“C:\</w:t>
+      </w:r>
+      <w:proofErr w:type="spellStart"/>
+      <w:r>
+        <w:rPr>
+          <w:sz w:val="24"/>
+          <w:szCs w:val="24"/>
+        </w:rPr>
+        <w:t>inetpub</w:t>
+      </w:r>
+      <w:proofErr w:type="spellEnd"/>
+      <w:r>
+        <w:rPr>
+          <w:sz w:val="24"/>
+          <w:szCs w:val="24"/>
+        </w:rPr>
+        <w:t>\</w:t>
+      </w:r>
+      <w:proofErr w:type="spellStart"/>
+      <w:r>
+        <w:rPr>
+          <w:sz w:val="24"/>
+          <w:szCs w:val="24"/>
+        </w:rPr>
+        <w:t>wwwroot</w:t>
+      </w:r>
+      <w:proofErr w:type="spellEnd"/>
+      <w:r>
+        <w:rPr>
+          <w:sz w:val="24"/>
+          <w:szCs w:val="24"/>
+        </w:rPr>
+        <w:t>\</w:t>
+      </w:r>
+      <w:proofErr w:type="spellStart"/>
+      <w:r>
+        <w:rPr>
+          <w:sz w:val="24"/>
+          <w:szCs w:val="24"/>
+        </w:rPr>
+        <w:t>NameOf</w:t>
       </w:r>
       <w:r>
         <w:rPr>
@@ -4309,7 +4605,15 @@
           <w:sz w:val="24"/>
           <w:szCs w:val="24"/>
         </w:rPr>
-        <w:t>EndFolder. When done, it will look something like this</w:t>
+        <w:t>EndFolder</w:t>
+      </w:r>
+      <w:proofErr w:type="spellEnd"/>
+      <w:r>
+        <w:rPr>
+          <w:sz w:val="24"/>
+          <w:szCs w:val="24"/>
+        </w:rPr>
+        <w:t>. When done, it will look something like this</w:t>
       </w:r>
     </w:p>
     <w:p>
@@ -4393,7 +4697,23 @@
           <w:sz w:val="24"/>
           <w:szCs w:val="24"/>
         </w:rPr>
-        <w:t>Next look for a file called “appsettings.json” and open it</w:t>
+        <w:t>Next look for a file called “</w:t>
+      </w:r>
+      <w:proofErr w:type="spellStart"/>
+      <w:r>
+        <w:rPr>
+          <w:sz w:val="24"/>
+          <w:szCs w:val="24"/>
+        </w:rPr>
+        <w:t>appsettings.json</w:t>
+      </w:r>
+      <w:proofErr w:type="spellEnd"/>
+      <w:r>
+        <w:rPr>
+          <w:sz w:val="24"/>
+          <w:szCs w:val="24"/>
+        </w:rPr>
+        <w:t>” and open it</w:t>
       </w:r>
       <w:r>
         <w:rPr>
@@ -4570,7 +4890,25 @@
           <w:sz w:val="24"/>
           <w:szCs w:val="24"/>
         </w:rPr>
-        <w:t xml:space="preserve">settings inside “appsettings.json” </w:t>
+        <w:t>settings inside “</w:t>
+      </w:r>
+      <w:proofErr w:type="spellStart"/>
+      <w:r>
+        <w:rPr>
+          <w:i/>
+          <w:sz w:val="24"/>
+          <w:szCs w:val="24"/>
+        </w:rPr>
+        <w:t>appsettings.json</w:t>
+      </w:r>
+      <w:proofErr w:type="spellEnd"/>
+      <w:r>
+        <w:rPr>
+          <w:i/>
+          <w:sz w:val="24"/>
+          <w:szCs w:val="24"/>
+        </w:rPr>
+        <w:t xml:space="preserve">” </w:t>
       </w:r>
       <w:r>
         <w:rPr>
@@ -4673,12 +5011,21 @@
           <w:szCs w:val="24"/>
         </w:rPr>
       </w:pPr>
-      <w:r>
-        <w:rPr>
-          <w:sz w:val="24"/>
-          <w:szCs w:val="24"/>
-        </w:rPr>
-        <w:t>DefaultConnectionRemoteServer – This should have the data base connection string</w:t>
+      <w:proofErr w:type="spellStart"/>
+      <w:r>
+        <w:rPr>
+          <w:sz w:val="24"/>
+          <w:szCs w:val="24"/>
+        </w:rPr>
+        <w:t>DefaultConnectionRemoteServer</w:t>
+      </w:r>
+      <w:proofErr w:type="spellEnd"/>
+      <w:r>
+        <w:rPr>
+          <w:sz w:val="24"/>
+          <w:szCs w:val="24"/>
+        </w:rPr>
+        <w:t xml:space="preserve"> – This should have the data base connection string</w:t>
       </w:r>
       <w:r>
         <w:rPr>
@@ -4700,12 +5047,21 @@
           <w:szCs w:val="24"/>
         </w:rPr>
       </w:pPr>
-      <w:r>
-        <w:rPr>
-          <w:sz w:val="24"/>
-          <w:szCs w:val="24"/>
-        </w:rPr>
-        <w:t>ZebraPrinter – This should have the name of the zebra printer being used</w:t>
+      <w:proofErr w:type="spellStart"/>
+      <w:r>
+        <w:rPr>
+          <w:sz w:val="24"/>
+          <w:szCs w:val="24"/>
+        </w:rPr>
+        <w:t>ZebraPrinter</w:t>
+      </w:r>
+      <w:proofErr w:type="spellEnd"/>
+      <w:r>
+        <w:rPr>
+          <w:sz w:val="24"/>
+          <w:szCs w:val="24"/>
+        </w:rPr>
+        <w:t xml:space="preserve"> – This should have the name of the zebra printer being used</w:t>
       </w:r>
     </w:p>
     <w:p>
@@ -4754,12 +5110,21 @@
           <w:szCs w:val="24"/>
         </w:rPr>
       </w:pPr>
-      <w:r>
-        <w:rPr>
-          <w:sz w:val="24"/>
-          <w:szCs w:val="24"/>
-        </w:rPr>
-        <w:t>FrontendIP – The IP/DNS name of where the frontend is being hosted</w:t>
+      <w:proofErr w:type="spellStart"/>
+      <w:r>
+        <w:rPr>
+          <w:sz w:val="24"/>
+          <w:szCs w:val="24"/>
+        </w:rPr>
+        <w:t>FrontendIP</w:t>
+      </w:r>
+      <w:proofErr w:type="spellEnd"/>
+      <w:r>
+        <w:rPr>
+          <w:sz w:val="24"/>
+          <w:szCs w:val="24"/>
+        </w:rPr>
+        <w:t xml:space="preserve"> – The IP/DNS name of where the frontend is being hosted</w:t>
       </w:r>
     </w:p>
     <w:p>
@@ -4774,12 +5139,21 @@
           <w:szCs w:val="24"/>
         </w:rPr>
       </w:pPr>
-      <w:r>
-        <w:rPr>
-          <w:sz w:val="24"/>
-          <w:szCs w:val="24"/>
-        </w:rPr>
-        <w:t>FrontendPort – The port the frontend is being hosted on, generally 443 is standard</w:t>
+      <w:proofErr w:type="spellStart"/>
+      <w:r>
+        <w:rPr>
+          <w:sz w:val="24"/>
+          <w:szCs w:val="24"/>
+        </w:rPr>
+        <w:t>FrontendPort</w:t>
+      </w:r>
+      <w:proofErr w:type="spellEnd"/>
+      <w:r>
+        <w:rPr>
+          <w:sz w:val="24"/>
+          <w:szCs w:val="24"/>
+        </w:rPr>
+        <w:t xml:space="preserve"> – The port the frontend is being hosted on, generally 443 is standard</w:t>
       </w:r>
     </w:p>
     <w:p>
@@ -4828,7 +5202,23 @@
           <w:sz w:val="24"/>
           <w:szCs w:val="24"/>
         </w:rPr>
-        <w:t>This goes over how to set up the pharmtechDB onto the MSSQL</w:t>
+        <w:t xml:space="preserve">This goes over how to set up the </w:t>
+      </w:r>
+      <w:proofErr w:type="spellStart"/>
+      <w:r>
+        <w:rPr>
+          <w:sz w:val="24"/>
+          <w:szCs w:val="24"/>
+        </w:rPr>
+        <w:t>pharmtechDB</w:t>
+      </w:r>
+      <w:proofErr w:type="spellEnd"/>
+      <w:r>
+        <w:rPr>
+          <w:sz w:val="24"/>
+          <w:szCs w:val="24"/>
+        </w:rPr>
+        <w:t xml:space="preserve"> onto the MSSQL</w:t>
       </w:r>
       <w:r>
         <w:rPr>
@@ -4920,7 +5310,25 @@
           <w:sz w:val="24"/>
           <w:szCs w:val="24"/>
         </w:rPr>
-        <w:t xml:space="preserve"> make sure the MSSQL Server is the full edition, capable of </w:t>
+        <w:t xml:space="preserve"> make sure the MSSQL Server is the </w:t>
+      </w:r>
+      <w:r>
+        <w:rPr>
+          <w:i/>
+          <w:iCs/>
+          <w:sz w:val="24"/>
+          <w:szCs w:val="24"/>
+        </w:rPr>
+        <w:t>developer edition</w:t>
+      </w:r>
+      <w:r>
+        <w:rPr>
+          <w:i/>
+          <w:iCs/>
+          <w:sz w:val="24"/>
+          <w:szCs w:val="24"/>
+        </w:rPr>
+        <w:t xml:space="preserve">, capable of </w:t>
       </w:r>
       <w:r>
         <w:rPr>
@@ -5056,7 +5464,23 @@
           <w:sz w:val="24"/>
           <w:szCs w:val="24"/>
         </w:rPr>
-        <w:t>Open the first file named “CreateDB.sql”</w:t>
+        <w:t>Open the first file named “</w:t>
+      </w:r>
+      <w:proofErr w:type="spellStart"/>
+      <w:r>
+        <w:rPr>
+          <w:sz w:val="24"/>
+          <w:szCs w:val="24"/>
+        </w:rPr>
+        <w:t>CreateDB.sql</w:t>
+      </w:r>
+      <w:proofErr w:type="spellEnd"/>
+      <w:r>
+        <w:rPr>
+          <w:sz w:val="24"/>
+          <w:szCs w:val="24"/>
+        </w:rPr>
+        <w:t>”</w:t>
       </w:r>
       <w:r>
         <w:rPr>
@@ -5375,6 +5799,7 @@
           <w:szCs w:val="24"/>
         </w:rPr>
       </w:pPr>
+      <w:proofErr w:type="spellStart"/>
       <w:r>
         <w:rPr>
           <w:sz w:val="24"/>
@@ -5382,6 +5807,7 @@
         </w:rPr>
         <w:t>pharmtechDB.sql</w:t>
       </w:r>
+      <w:proofErr w:type="spellEnd"/>
     </w:p>
     <w:p>
       <w:pPr>
@@ -5395,6 +5821,7 @@
           <w:szCs w:val="24"/>
         </w:rPr>
       </w:pPr>
+      <w:proofErr w:type="spellStart"/>
       <w:r>
         <w:rPr>
           <w:sz w:val="24"/>
@@ -5402,6 +5829,7 @@
         </w:rPr>
         <w:t>data.sql</w:t>
       </w:r>
+      <w:proofErr w:type="spellEnd"/>
     </w:p>
     <w:p>
       <w:pPr>
@@ -5415,6 +5843,7 @@
           <w:szCs w:val="24"/>
         </w:rPr>
       </w:pPr>
+      <w:proofErr w:type="spellStart"/>
       <w:r>
         <w:rPr>
           <w:sz w:val="24"/>
@@ -5422,6 +5851,7 @@
         </w:rPr>
         <w:t>ExpireyJob.sql</w:t>
       </w:r>
+      <w:proofErr w:type="spellEnd"/>
     </w:p>
     <w:p>
       <w:pPr>
@@ -5455,6 +5885,7 @@
           <w:szCs w:val="24"/>
         </w:rPr>
       </w:pPr>
+      <w:proofErr w:type="spellStart"/>
       <w:r>
         <w:rPr>
           <w:sz w:val="24"/>
@@ -5462,6 +5893,7 @@
         </w:rPr>
         <w:t>storedProcs.sql</w:t>
       </w:r>
+      <w:proofErr w:type="spellEnd"/>
     </w:p>
     <w:p>
       <w:pPr>
@@ -5475,6 +5907,7 @@
           <w:szCs w:val="24"/>
         </w:rPr>
       </w:pPr>
+      <w:proofErr w:type="spellStart"/>
       <w:r>
         <w:rPr>
           <w:sz w:val="24"/>
@@ -5482,6 +5915,7 @@
         </w:rPr>
         <w:t>triggers.sql</w:t>
       </w:r>
+      <w:proofErr w:type="spellEnd"/>
     </w:p>
     <w:p/>
     <w:p/>
@@ -6043,7 +6477,23 @@
           <w:szCs w:val="24"/>
         </w:rPr>
         <w:lastRenderedPageBreak/>
-        <w:t>Once there you must add the first site, lets start with the “PharmFrontend”. To add a website right click anywhere in the table section and click “Add Site”, then fill in the information like the image below</w:t>
+        <w:t>Once there you must add the first site, lets start with the “</w:t>
+      </w:r>
+      <w:proofErr w:type="spellStart"/>
+      <w:r>
+        <w:rPr>
+          <w:sz w:val="24"/>
+          <w:szCs w:val="24"/>
+        </w:rPr>
+        <w:t>PharmFrontend</w:t>
+      </w:r>
+      <w:proofErr w:type="spellEnd"/>
+      <w:r>
+        <w:rPr>
+          <w:sz w:val="24"/>
+          <w:szCs w:val="24"/>
+        </w:rPr>
+        <w:t>”. To add a website right click anywhere in the table section and click “Add Site”, then fill in the information like the image below</w:t>
       </w:r>
       <w:r>
         <w:rPr>
@@ -6162,7 +6612,29 @@
           <w:sz w:val="24"/>
           <w:szCs w:val="24"/>
         </w:rPr>
-        <w:t>“PharmFrontend” in the physical path is just the folder holding the frontend server contents</w:t>
+        <w:t>“</w:t>
+      </w:r>
+      <w:proofErr w:type="spellStart"/>
+      <w:r>
+        <w:rPr>
+          <w:bCs/>
+          <w:i/>
+          <w:iCs/>
+          <w:sz w:val="24"/>
+          <w:szCs w:val="24"/>
+        </w:rPr>
+        <w:t>PharmFrontend</w:t>
+      </w:r>
+      <w:proofErr w:type="spellEnd"/>
+      <w:r>
+        <w:rPr>
+          <w:bCs/>
+          <w:i/>
+          <w:iCs/>
+          <w:sz w:val="24"/>
+          <w:szCs w:val="24"/>
+        </w:rPr>
+        <w:t>” in the physical path is just the folder holding the frontend server contents</w:t>
       </w:r>
     </w:p>
     <w:p>
@@ -6358,7 +6830,29 @@
           <w:sz w:val="24"/>
           <w:szCs w:val="24"/>
         </w:rPr>
-        <w:t>“PharmBackend” in the physical path is just the folder holding the backend server contents</w:t>
+        <w:t>“</w:t>
+      </w:r>
+      <w:proofErr w:type="spellStart"/>
+      <w:r>
+        <w:rPr>
+          <w:bCs/>
+          <w:i/>
+          <w:iCs/>
+          <w:sz w:val="24"/>
+          <w:szCs w:val="24"/>
+        </w:rPr>
+        <w:t>PharmBackend</w:t>
+      </w:r>
+      <w:proofErr w:type="spellEnd"/>
+      <w:r>
+        <w:rPr>
+          <w:bCs/>
+          <w:i/>
+          <w:iCs/>
+          <w:sz w:val="24"/>
+          <w:szCs w:val="24"/>
+        </w:rPr>
+        <w:t>” in the physical path is just the folder holding the backend server contents</w:t>
       </w:r>
     </w:p>
     <w:p>
@@ -6450,7 +6944,23 @@
           <w:sz w:val="24"/>
           <w:szCs w:val="24"/>
         </w:rPr>
-        <w:t xml:space="preserve"> we must configure the frontend site’s 404 status code. First click on “PharmFrontend” in the Connections menu.</w:t>
+        <w:t xml:space="preserve"> we must configure the frontend site’s 404 status code. First click on “</w:t>
+      </w:r>
+      <w:proofErr w:type="spellStart"/>
+      <w:r>
+        <w:rPr>
+          <w:sz w:val="24"/>
+          <w:szCs w:val="24"/>
+        </w:rPr>
+        <w:t>PharmFrontend</w:t>
+      </w:r>
+      <w:proofErr w:type="spellEnd"/>
+      <w:r>
+        <w:rPr>
+          <w:sz w:val="24"/>
+          <w:szCs w:val="24"/>
+        </w:rPr>
+        <w:t>” in the Connections menu.</w:t>
       </w:r>
       <w:r>
         <w:rPr>
@@ -6654,6 +7164,7 @@
         </w:rPr>
         <w:t>“</w:t>
       </w:r>
+      <w:proofErr w:type="spellStart"/>
       <w:r>
         <w:rPr>
           <w:sz w:val="24"/>
@@ -6661,6 +7172,7 @@
         </w:rPr>
         <w:t>PharmFrontend</w:t>
       </w:r>
+      <w:proofErr w:type="spellEnd"/>
       <w:r>
         <w:rPr>
           <w:sz w:val="24"/>
@@ -10761,6 +11273,7 @@
   <w:rsids>
     <w:rsidRoot w:val="007069EA"/>
     <w:rsid w:val="00021D17"/>
+    <w:rsid w:val="0008226C"/>
     <w:rsid w:val="00097D9D"/>
     <w:rsid w:val="00114EA7"/>
     <w:rsid w:val="002A4C8F"/>
@@ -10768,6 +11281,7 @@
     <w:rsid w:val="007069EA"/>
     <w:rsid w:val="00730A0F"/>
     <w:rsid w:val="00755326"/>
+    <w:rsid w:val="00756994"/>
     <w:rsid w:val="00960C4B"/>
     <w:rsid w:val="009A5BCE"/>
     <w:rsid w:val="00A96F09"/>

</xml_diff>